<commit_message>
sent to Gde, this document will be finished by Gde
</commit_message>
<xml_diff>
--- a/Research Document-v2.docx
+++ b/Research Document-v2.docx
@@ -13559,7 +13559,6 @@
           <w:szCs w:val="24"/>
         </w:rPr>
       </w:pPr>
-      <w:bookmarkStart w:id="11" w:name="_GoBack"/>
       <w:r>
         <w:rPr>
           <w:rFonts w:ascii="Times New Roman" w:hAnsi="Times New Roman" w:cs="Times New Roman"/>
@@ -13574,48 +13573,57 @@
       <w:pPr>
         <w:pStyle w:val="Heading2"/>
       </w:pPr>
-      <w:bookmarkStart w:id="12" w:name="_Toc424303784"/>
+      <w:bookmarkStart w:id="11" w:name="_Toc424303784"/>
+      <w:r>
+        <w:t>Individual Data</w:t>
+      </w:r>
       <w:bookmarkEnd w:id="11"/>
-      <w:r>
-        <w:t>Individual Data</w:t>
+    </w:p>
+    <w:p>
+      <w:pPr>
+        <w:jc w:val="both"/>
+        <w:rPr>
+          <w:rFonts w:ascii="Times New Roman" w:hAnsi="Times New Roman" w:cs="Times New Roman"/>
+          <w:sz w:val="24"/>
+          <w:szCs w:val="24"/>
+        </w:rPr>
+      </w:pPr>
+      <w:r>
+        <w:rPr>
+          <w:rFonts w:ascii="Times New Roman" w:hAnsi="Times New Roman" w:cs="Times New Roman"/>
+          <w:sz w:val="24"/>
+          <w:szCs w:val="24"/>
+        </w:rPr>
+        <w:t xml:space="preserve">This section explain about the dataset which used by our lab members. We have explained in previous section about the researches were done by Vo viet, Ali Fahmi, and Thang.  </w:t>
+      </w:r>
+    </w:p>
+    <w:p>
+      <w:pPr>
+        <w:jc w:val="both"/>
+        <w:rPr>
+          <w:rFonts w:ascii="Times New Roman" w:hAnsi="Times New Roman" w:cs="Times New Roman"/>
+          <w:sz w:val="24"/>
+          <w:szCs w:val="24"/>
+        </w:rPr>
+      </w:pPr>
+    </w:p>
+    <w:p>
+      <w:pPr>
+        <w:pStyle w:val="Heading3"/>
+      </w:pPr>
+      <w:bookmarkStart w:id="12" w:name="_Toc424303785"/>
+      <w:r>
+        <w:t>Vo Voiet Dataset</w:t>
       </w:r>
       <w:bookmarkEnd w:id="12"/>
     </w:p>
     <w:p>
       <w:pPr>
-        <w:jc w:val="both"/>
-        <w:rPr>
-          <w:rFonts w:ascii="Times New Roman" w:hAnsi="Times New Roman" w:cs="Times New Roman"/>
-          <w:sz w:val="24"/>
-          <w:szCs w:val="24"/>
-        </w:rPr>
-      </w:pPr>
-      <w:r>
-        <w:rPr>
-          <w:rFonts w:ascii="Times New Roman" w:hAnsi="Times New Roman" w:cs="Times New Roman"/>
-          <w:sz w:val="24"/>
-          <w:szCs w:val="24"/>
-        </w:rPr>
-        <w:t xml:space="preserve">This section explain about the dataset which used by our lab members. We have explained in previous section about the researches were done by Vo viet, Ali Fahmi, and Thang.  </w:t>
-      </w:r>
-    </w:p>
-    <w:p>
-      <w:pPr>
-        <w:jc w:val="both"/>
-        <w:rPr>
-          <w:rFonts w:ascii="Times New Roman" w:hAnsi="Times New Roman" w:cs="Times New Roman"/>
-          <w:sz w:val="24"/>
-          <w:szCs w:val="24"/>
-        </w:rPr>
-      </w:pPr>
-    </w:p>
-    <w:p>
-      <w:pPr>
         <w:pStyle w:val="Heading3"/>
       </w:pPr>
-      <w:bookmarkStart w:id="13" w:name="_Toc424303785"/>
-      <w:r>
-        <w:t>Vo Voiet Dataset</w:t>
+      <w:bookmarkStart w:id="13" w:name="_Toc424303786"/>
+      <w:r>
+        <w:t>Ali Fahmi Dataset</w:t>
       </w:r>
       <w:bookmarkEnd w:id="13"/>
     </w:p>
@@ -13623,21 +13631,11 @@
       <w:pPr>
         <w:pStyle w:val="Heading3"/>
       </w:pPr>
-      <w:bookmarkStart w:id="14" w:name="_Toc424303786"/>
-      <w:r>
-        <w:t>Ali Fahmi Dataset</w:t>
+      <w:bookmarkStart w:id="14" w:name="_Toc424303787"/>
+      <w:r>
+        <w:t>Thang Dataset</w:t>
       </w:r>
       <w:bookmarkEnd w:id="14"/>
-    </w:p>
-    <w:p>
-      <w:pPr>
-        <w:pStyle w:val="Heading3"/>
-      </w:pPr>
-      <w:bookmarkStart w:id="15" w:name="_Toc424303787"/>
-      <w:r>
-        <w:t>Thang Dataset</w:t>
-      </w:r>
-      <w:bookmarkEnd w:id="15"/>
     </w:p>
     <w:p/>
     <w:p/>
@@ -13645,21 +13643,21 @@
       <w:pPr>
         <w:pStyle w:val="Heading2"/>
       </w:pPr>
-      <w:bookmarkStart w:id="16" w:name="_Toc424303788"/>
+      <w:bookmarkStart w:id="15" w:name="_Toc424303788"/>
       <w:r>
         <w:t>ITRC Data</w:t>
       </w:r>
-      <w:bookmarkEnd w:id="16"/>
+      <w:bookmarkEnd w:id="15"/>
     </w:p>
     <w:p>
       <w:pPr>
         <w:pStyle w:val="Heading3"/>
       </w:pPr>
-      <w:bookmarkStart w:id="17" w:name="_Toc424303789"/>
+      <w:bookmarkStart w:id="16" w:name="_Toc424303789"/>
       <w:r>
         <w:t>First Data Collected by ITRC</w:t>
       </w:r>
-      <w:bookmarkEnd w:id="17"/>
+      <w:bookmarkEnd w:id="16"/>
     </w:p>
     <w:p>
       <w:pPr>
@@ -18359,11 +18357,11 @@
       <w:pPr>
         <w:pStyle w:val="Heading3"/>
       </w:pPr>
-      <w:bookmarkStart w:id="18" w:name="_Toc424303790"/>
+      <w:bookmarkStart w:id="17" w:name="_Toc424303790"/>
       <w:r>
         <w:t>Second Data Collected by ITRC</w:t>
       </w:r>
-      <w:bookmarkEnd w:id="18"/>
+      <w:bookmarkEnd w:id="17"/>
     </w:p>
     <w:p>
       <w:pPr>
@@ -18500,11 +18498,11 @@
       <w:pPr>
         <w:pStyle w:val="Heading4"/>
       </w:pPr>
-      <w:bookmarkStart w:id="19" w:name="_Toc412012382"/>
+      <w:bookmarkStart w:id="18" w:name="_Toc412012382"/>
       <w:r>
         <w:t>Application Data Collector</w:t>
       </w:r>
-      <w:bookmarkEnd w:id="19"/>
+      <w:bookmarkEnd w:id="18"/>
     </w:p>
     <w:p>
       <w:pPr>
@@ -18691,11 +18689,11 @@
       <w:pPr>
         <w:pStyle w:val="Heading4"/>
       </w:pPr>
-      <w:bookmarkStart w:id="20" w:name="_Toc412012383"/>
+      <w:bookmarkStart w:id="19" w:name="_Toc412012383"/>
       <w:r>
         <w:t>Data Description</w:t>
       </w:r>
-      <w:bookmarkEnd w:id="20"/>
+      <w:bookmarkEnd w:id="19"/>
       <w:r>
         <w:tab/>
       </w:r>
@@ -19811,11 +19809,11 @@
       <w:pPr>
         <w:pStyle w:val="Heading5"/>
       </w:pPr>
-      <w:bookmarkStart w:id="21" w:name="_Toc412012384"/>
+      <w:bookmarkStart w:id="20" w:name="_Toc412012384"/>
       <w:r>
         <w:t>On Request Data</w:t>
       </w:r>
-      <w:bookmarkEnd w:id="21"/>
+      <w:bookmarkEnd w:id="20"/>
     </w:p>
     <w:p>
       <w:pPr>
@@ -19834,7 +19832,7 @@
         </w:rPr>
         <w:t xml:space="preserve">Table 2.shows the table of On Request Data. The table contain four columns, _id is automatically generated by database engine, name means the name of probes (sensors), timestamp column is time when system store the data to the phone’s storage, and value is the value that returned from the sensors. On request data has four of probes are location, nearby Wi-Fi, nearby Bluetooth, and battery. </w:t>
       </w:r>
-      <w:bookmarkStart w:id="22" w:name="_Toc412012385"/>
+      <w:bookmarkStart w:id="21" w:name="_Toc412012385"/>
     </w:p>
     <w:p>
       <w:pPr>
@@ -19851,7 +19849,7 @@
       <w:r>
         <w:t>Simple Location Probe</w:t>
       </w:r>
-      <w:bookmarkEnd w:id="22"/>
+      <w:bookmarkEnd w:id="21"/>
     </w:p>
     <w:p>
       <w:pPr>
@@ -20421,11 +20419,11 @@
       <w:pPr>
         <w:pStyle w:val="Heading6"/>
       </w:pPr>
-      <w:bookmarkStart w:id="23" w:name="_Toc412012386"/>
+      <w:bookmarkStart w:id="22" w:name="_Toc412012386"/>
       <w:r>
         <w:t>Nearby Wi-Fi Probe</w:t>
       </w:r>
-      <w:bookmarkEnd w:id="23"/>
+      <w:bookmarkEnd w:id="22"/>
     </w:p>
     <w:p>
       <w:pPr>
@@ -20710,11 +20708,11 @@
       <w:pPr>
         <w:pStyle w:val="Heading6"/>
       </w:pPr>
-      <w:bookmarkStart w:id="24" w:name="_Toc412012387"/>
+      <w:bookmarkStart w:id="23" w:name="_Toc412012387"/>
       <w:r>
         <w:t>Nearby Bluetooth Probe</w:t>
       </w:r>
-      <w:bookmarkEnd w:id="24"/>
+      <w:bookmarkEnd w:id="23"/>
     </w:p>
     <w:p>
       <w:pPr>
@@ -20880,12 +20878,12 @@
       <w:pPr>
         <w:pStyle w:val="Heading6"/>
       </w:pPr>
-      <w:bookmarkStart w:id="25" w:name="_Toc412012388"/>
+      <w:bookmarkStart w:id="24" w:name="_Toc412012388"/>
       <w:r>
         <w:lastRenderedPageBreak/>
         <w:t>Battery Probe</w:t>
       </w:r>
-      <w:bookmarkEnd w:id="25"/>
+      <w:bookmarkEnd w:id="24"/>
     </w:p>
     <w:p>
       <w:pPr>
@@ -21520,11 +21518,11 @@
       <w:pPr>
         <w:pStyle w:val="Heading5"/>
       </w:pPr>
-      <w:bookmarkStart w:id="26" w:name="_Toc412012389"/>
+      <w:bookmarkStart w:id="25" w:name="_Toc412012389"/>
       <w:r>
         <w:t>Historical Data</w:t>
       </w:r>
-      <w:bookmarkEnd w:id="26"/>
+      <w:bookmarkEnd w:id="25"/>
     </w:p>
     <w:p>
       <w:pPr>
@@ -22145,11 +22143,11 @@
       <w:pPr>
         <w:pStyle w:val="Heading6"/>
       </w:pPr>
-      <w:bookmarkStart w:id="27" w:name="_Toc412012390"/>
+      <w:bookmarkStart w:id="26" w:name="_Toc412012390"/>
       <w:r>
         <w:t>Call Log Probe</w:t>
       </w:r>
-      <w:bookmarkEnd w:id="27"/>
+      <w:bookmarkEnd w:id="26"/>
     </w:p>
     <w:p>
       <w:pPr>
@@ -22300,11 +22298,11 @@
       <w:pPr>
         <w:pStyle w:val="Heading6"/>
       </w:pPr>
-      <w:bookmarkStart w:id="28" w:name="_Toc412012391"/>
+      <w:bookmarkStart w:id="27" w:name="_Toc412012391"/>
       <w:r>
         <w:t>Sms Log Probe</w:t>
       </w:r>
-      <w:bookmarkEnd w:id="28"/>
+      <w:bookmarkEnd w:id="27"/>
     </w:p>
     <w:p>
       <w:pPr>
@@ -22690,11 +22688,11 @@
       <w:pPr>
         <w:pStyle w:val="Heading6"/>
       </w:pPr>
-      <w:bookmarkStart w:id="29" w:name="_Toc412012392"/>
+      <w:bookmarkStart w:id="28" w:name="_Toc412012392"/>
       <w:r>
         <w:t>Installed Application probe</w:t>
       </w:r>
-      <w:bookmarkEnd w:id="29"/>
+      <w:bookmarkEnd w:id="28"/>
     </w:p>
     <w:p>
       <w:pPr>
@@ -22847,11 +22845,11 @@
       <w:pPr>
         <w:pStyle w:val="Heading6"/>
       </w:pPr>
-      <w:bookmarkStart w:id="30" w:name="_Toc412012393"/>
+      <w:bookmarkStart w:id="29" w:name="_Toc412012393"/>
       <w:r>
         <w:t>Hardware Info Probe</w:t>
       </w:r>
-      <w:bookmarkEnd w:id="30"/>
+      <w:bookmarkEnd w:id="29"/>
     </w:p>
     <w:p>
       <w:r>
@@ -22907,11 +22905,11 @@
       <w:pPr>
         <w:pStyle w:val="Heading6"/>
       </w:pPr>
-      <w:bookmarkStart w:id="31" w:name="_Toc412012394"/>
+      <w:bookmarkStart w:id="30" w:name="_Toc412012394"/>
       <w:r>
         <w:t>Bookmark and Log Search Probe</w:t>
       </w:r>
-      <w:bookmarkEnd w:id="31"/>
+      <w:bookmarkEnd w:id="30"/>
     </w:p>
     <w:p>
       <w:pPr>
@@ -23106,11 +23104,11 @@
       <w:pPr>
         <w:pStyle w:val="Heading6"/>
       </w:pPr>
-      <w:bookmarkStart w:id="32" w:name="_Toc412012395"/>
+      <w:bookmarkStart w:id="31" w:name="_Toc412012395"/>
       <w:r>
         <w:t>Contact Probe</w:t>
       </w:r>
-      <w:bookmarkEnd w:id="32"/>
+      <w:bookmarkEnd w:id="31"/>
     </w:p>
     <w:p>
       <w:pPr>
@@ -23183,11 +23181,11 @@
       <w:pPr>
         <w:pStyle w:val="Heading5"/>
       </w:pPr>
-      <w:bookmarkStart w:id="33" w:name="_Toc412012396"/>
+      <w:bookmarkStart w:id="32" w:name="_Toc412012396"/>
       <w:r>
         <w:t>Continuous Data</w:t>
       </w:r>
-      <w:bookmarkEnd w:id="33"/>
+      <w:bookmarkEnd w:id="32"/>
     </w:p>
     <w:p>
       <w:pPr>
@@ -24108,11 +24106,11 @@
       <w:pPr>
         <w:pStyle w:val="Heading6"/>
       </w:pPr>
-      <w:bookmarkStart w:id="34" w:name="_Toc412012397"/>
+      <w:bookmarkStart w:id="33" w:name="_Toc412012397"/>
       <w:r>
         <w:t>Android Sensors Data</w:t>
       </w:r>
-      <w:bookmarkEnd w:id="34"/>
+      <w:bookmarkEnd w:id="33"/>
     </w:p>
     <w:p>
       <w:pPr>
@@ -26606,11 +26604,11 @@
       <w:pPr>
         <w:pStyle w:val="Heading6"/>
       </w:pPr>
-      <w:bookmarkStart w:id="35" w:name="_Toc412012398"/>
+      <w:bookmarkStart w:id="34" w:name="_Toc412012398"/>
       <w:r>
         <w:t>Running Application Probe</w:t>
       </w:r>
-      <w:bookmarkEnd w:id="35"/>
+      <w:bookmarkEnd w:id="34"/>
     </w:p>
     <w:p>
       <w:pPr>
@@ -26704,11 +26702,11 @@
       <w:pPr>
         <w:pStyle w:val="Heading6"/>
       </w:pPr>
-      <w:bookmarkStart w:id="36" w:name="_Toc412012399"/>
+      <w:bookmarkStart w:id="35" w:name="_Toc412012399"/>
       <w:r>
         <w:t>Activity Probe</w:t>
       </w:r>
-      <w:bookmarkEnd w:id="36"/>
+      <w:bookmarkEnd w:id="35"/>
     </w:p>
     <w:p>
       <w:pPr>
@@ -26907,35 +26905,35 @@
       <w:pPr>
         <w:pStyle w:val="Heading1"/>
       </w:pPr>
-      <w:bookmarkStart w:id="37" w:name="_Toc424303791"/>
+      <w:bookmarkStart w:id="36" w:name="_Toc424303791"/>
       <w:r>
         <w:lastRenderedPageBreak/>
         <w:t>How to Describe the Data: Level 2</w:t>
+      </w:r>
+      <w:bookmarkEnd w:id="36"/>
+    </w:p>
+    <w:p>
+      <w:pPr>
+        <w:pStyle w:val="Heading2"/>
+      </w:pPr>
+      <w:bookmarkStart w:id="37" w:name="_Toc424303792"/>
+      <w:r>
+        <w:t>About Data Collection</w:t>
+      </w:r>
+      <w:r>
+        <w:t xml:space="preserve"> and Data Itself</w:t>
       </w:r>
       <w:bookmarkEnd w:id="37"/>
     </w:p>
     <w:p>
       <w:pPr>
-        <w:pStyle w:val="Heading2"/>
-      </w:pPr>
-      <w:bookmarkStart w:id="38" w:name="_Toc424303792"/>
-      <w:r>
-        <w:t>About Data Collection</w:t>
-      </w:r>
-      <w:r>
-        <w:t xml:space="preserve"> and Data Itself</w:t>
+        <w:pStyle w:val="Heading3"/>
+      </w:pPr>
+      <w:bookmarkStart w:id="38" w:name="_Toc424303793"/>
+      <w:r>
+        <w:t>Individual Data</w:t>
       </w:r>
       <w:bookmarkEnd w:id="38"/>
-    </w:p>
-    <w:p>
-      <w:pPr>
-        <w:pStyle w:val="Heading3"/>
-      </w:pPr>
-      <w:bookmarkStart w:id="39" w:name="_Toc424303793"/>
-      <w:r>
-        <w:t>Individual Data</w:t>
-      </w:r>
-      <w:bookmarkEnd w:id="39"/>
     </w:p>
     <w:p>
       <w:pPr>
@@ -28105,11 +28103,11 @@
       <w:pPr>
         <w:pStyle w:val="Heading3"/>
       </w:pPr>
-      <w:bookmarkStart w:id="40" w:name="_Toc424303794"/>
+      <w:bookmarkStart w:id="39" w:name="_Toc424303794"/>
       <w:r>
         <w:t>ITRC Data</w:t>
       </w:r>
-      <w:bookmarkEnd w:id="40"/>
+      <w:bookmarkEnd w:id="39"/>
     </w:p>
     <w:p>
       <w:pPr>
@@ -28122,6 +28120,56 @@
     <w:p>
       <w:r>
         <w:t>Number of students: 38 students</w:t>
+      </w:r>
+    </w:p>
+    <w:p>
+      <w:r>
+        <w:t>We only got the raw data without the application which used for collecting this data</w:t>
+      </w:r>
+      <w:r>
+        <w:t xml:space="preserve">. </w:t>
+      </w:r>
+      <w:r>
+        <w:rPr>
+          <w:rFonts w:ascii="Times New Roman" w:hAnsi="Times New Roman" w:cs="Times New Roman"/>
+          <w:sz w:val="24"/>
+          <w:szCs w:val="24"/>
+        </w:rPr>
+        <w:t>The all of data stored in Rischan PC using path C:\ITRC_DATA. The data has been archived in zip format with name “</w:t>
+      </w:r>
+      <w:r>
+        <w:rPr>
+          <w:rFonts w:ascii="Times New Roman" w:hAnsi="Times New Roman" w:cs="Times New Roman" w:hint="eastAsia"/>
+          <w:sz w:val="24"/>
+          <w:szCs w:val="24"/>
+        </w:rPr>
+        <w:t>분할데이터</w:t>
+      </w:r>
+      <w:r>
+        <w:rPr>
+          <w:rFonts w:ascii="Times New Roman" w:hAnsi="Times New Roman" w:cs="Times New Roman"/>
+          <w:sz w:val="24"/>
+          <w:szCs w:val="24"/>
+        </w:rPr>
+        <w:t xml:space="preserve">.zip” with size </w:t>
+      </w:r>
+      <w:r>
+        <w:rPr>
+          <w:rFonts w:ascii="Times New Roman" w:hAnsi="Times New Roman" w:cs="Times New Roman"/>
+          <w:sz w:val="24"/>
+          <w:szCs w:val="24"/>
+        </w:rPr>
+        <w:t>27 MB</w:t>
+      </w:r>
+      <w:bookmarkStart w:id="40" w:name="_GoBack"/>
+      <w:bookmarkEnd w:id="40"/>
+      <w:r>
+        <w:rPr>
+          <w:rFonts w:ascii="Times New Roman" w:hAnsi="Times New Roman" w:cs="Times New Roman"/>
+          <w:sz w:val="24"/>
+          <w:szCs w:val="24"/>
+        </w:rPr>
+        <w:t>.</w:t>
       </w:r>
     </w:p>
     <w:p>
@@ -29591,6 +29639,7 @@
         <w:pStyle w:val="Heading4"/>
       </w:pPr>
       <w:r>
+        <w:lastRenderedPageBreak/>
         <w:t xml:space="preserve">ITRC Second Data Collection                </w:t>
       </w:r>
     </w:p>
@@ -29644,16 +29693,7 @@
           <w:sz w:val="24"/>
           <w:szCs w:val="24"/>
         </w:rPr>
-        <w:t xml:space="preserve">. The all of data stored in Rischan PC using path C:\ITRC_DATA. The data has been archived in zip format with </w:t>
-      </w:r>
-      <w:r>
-        <w:rPr>
-          <w:rFonts w:ascii="Times New Roman" w:hAnsi="Times New Roman" w:cs="Times New Roman"/>
-          <w:sz w:val="24"/>
-          <w:szCs w:val="24"/>
-        </w:rPr>
-        <w:lastRenderedPageBreak/>
-        <w:t>name “itrc 2014 userdata finalpoint 20140903.zip” with size 4.25 GB. The extracted data can be accessed in path C:\ITRC_DATA\itrc 2014 userdata finalpoint 20140903\. The size of all of data after extracted is 28.7 GB. Extracted data contain 47 directories in different name for each student data.  We have tied to looking information about those data such as the size of data from each student and starting point also ending point of data recording. The result of data summarization which contain with name of directories, size, starting point, and ending point can be seen in Table 6.</w:t>
+        <w:t>. The all of data stored in Rischan PC using path C:\ITRC_DATA. The data has been archived in zip format with name “itrc 2014 userdata finalpoint 20140903.zip” with size 4.25 GB. The extracted data can be accessed in path C:\ITRC_DATA\itrc 2014 userdata finalpoint 20140903\. The size of all of data after extracted is 28.7 GB. Extracted data contain 47 directories in different name for each student data.  We have tied to looking information about those data such as the size of data from each student and starting point also ending point of data recording. The result of data summarization which contain with name of directories, size, starting point, and ending point can be seen in Table 6.</w:t>
       </w:r>
     </w:p>
     <w:p>
@@ -32518,6 +32558,7 @@
               <w:jc w:val="center"/>
             </w:pPr>
             <w:r>
+              <w:lastRenderedPageBreak/>
               <w:t>34.</w:t>
             </w:r>
           </w:p>
@@ -32767,7 +32808,6 @@
               <w:jc w:val="center"/>
             </w:pPr>
             <w:r>
-              <w:lastRenderedPageBreak/>
               <w:t>37.</w:t>
             </w:r>
           </w:p>
@@ -33737,7 +33777,7 @@
           <w:rPr>
             <w:noProof/>
           </w:rPr>
-          <w:t>16</w:t>
+          <w:t>14</w:t>
         </w:r>
         <w:r>
           <w:rPr>
@@ -37734,7 +37774,7 @@
 </file>
 
 <file path=customXml/itemProps1.xml><?xml version="1.0" encoding="utf-8"?>
-<ds:datastoreItem xmlns:ds="http://schemas.openxmlformats.org/officeDocument/2006/customXml" ds:itemID="{242442A1-54AF-428A-9664-0E4FD97EB492}">
+<ds:datastoreItem xmlns:ds="http://schemas.openxmlformats.org/officeDocument/2006/customXml" ds:itemID="{EA4BD19D-667F-490F-A887-4370FB3123D5}">
   <ds:schemaRefs>
     <ds:schemaRef ds:uri="http://schemas.openxmlformats.org/officeDocument/2006/bibliography"/>
   </ds:schemaRefs>

</xml_diff>